<commit_message>
Trantor-Ordner zugefügt Lauras Korrekturen und korrigierte Arbeit
</commit_message>
<xml_diff>
--- a/PA T4/Dokumentation.docx
+++ b/PA T4/Dokumentation.docx
@@ -11,7 +11,6 @@
           <w:szCs w:val="40"/>
         </w:rPr>
       </w:pPr>
-      <w:bookmarkStart w:id="0" w:name="_Toc457979512"/>
       <w:r>
         <w:rPr>
           <w:b/>
@@ -20,31 +19,37 @@
         </w:rPr>
         <w:t>Chemikaliendatenbank</w:t>
       </w:r>
-      <w:bookmarkEnd w:id="0"/>
     </w:p>
     <w:sdt>
       <w:sdtPr>
+        <w:rPr>
+          <w:rFonts w:ascii="Times New Roman" w:eastAsiaTheme="minorHAnsi" w:hAnsi="Times New Roman" w:cstheme="minorBidi"/>
+          <w:b w:val="0"/>
+          <w:bCs w:val="0"/>
+          <w:color w:val="auto"/>
+          <w:sz w:val="24"/>
+          <w:szCs w:val="22"/>
+          <w:lang w:eastAsia="en-US"/>
+        </w:rPr>
         <w:id w:val="-360741718"/>
         <w:docPartObj>
           <w:docPartGallery w:val="Table of Contents"/>
           <w:docPartUnique/>
         </w:docPartObj>
       </w:sdtPr>
-      <w:sdtEndPr>
-        <w:rPr>
-          <w:rFonts w:ascii="Times New Roman" w:eastAsiaTheme="minorHAnsi" w:hAnsi="Times New Roman" w:cstheme="minorBidi"/>
-          <w:color w:val="auto"/>
-          <w:sz w:val="24"/>
-          <w:szCs w:val="22"/>
-          <w:lang w:eastAsia="en-US"/>
-        </w:rPr>
-      </w:sdtEndPr>
+      <w:sdtEndPr/>
       <w:sdtContent>
         <w:p>
           <w:pPr>
             <w:pStyle w:val="Inhaltsverzeichnisberschrift"/>
+            <w:rPr>
+              <w:color w:val="auto"/>
+            </w:rPr>
           </w:pPr>
           <w:r>
+            <w:rPr>
+              <w:color w:val="auto"/>
+            </w:rPr>
             <w:t>Inhalt</w:t>
           </w:r>
         </w:p>
@@ -52,10 +57,14 @@
           <w:pPr>
             <w:pStyle w:val="Verzeichnis1"/>
             <w:tabs>
+              <w:tab w:val="left" w:pos="440"/>
               <w:tab w:val="right" w:leader="dot" w:pos="9062"/>
             </w:tabs>
             <w:rPr>
+              <w:rFonts w:asciiTheme="minorHAnsi" w:eastAsiaTheme="minorEastAsia" w:hAnsiTheme="minorHAnsi"/>
               <w:noProof/>
+              <w:sz w:val="22"/>
+              <w:lang w:eastAsia="de-DE"/>
             </w:rPr>
           </w:pPr>
           <w:r>
@@ -67,23 +76,39 @@
           <w:r>
             <w:fldChar w:fldCharType="separate"/>
           </w:r>
-          <w:hyperlink w:anchor="_Toc457979512" w:history="1">
+          <w:hyperlink w:anchor="_Toc458669493" w:history="1">
             <w:r>
               <w:rPr>
                 <w:rStyle w:val="Hyperlink"/>
                 <w:noProof/>
               </w:rPr>
-              <w:t>Chemikaliendatenbank</w:t>
-            </w:r>
-            <w:r>
-              <w:rPr>
-                <w:noProof/>
-                <w:webHidden/>
+              <w:t>1.</w:t>
+            </w:r>
+            <w:r>
+              <w:rPr>
+                <w:rFonts w:asciiTheme="minorHAnsi" w:eastAsiaTheme="minorEastAsia" w:hAnsiTheme="minorHAnsi"/>
+                <w:noProof/>
+                <w:sz w:val="22"/>
+                <w:lang w:eastAsia="de-DE"/>
               </w:rPr>
               <w:tab/>
             </w:r>
             <w:r>
               <w:rPr>
+                <w:rStyle w:val="Hyperlink"/>
+                <w:noProof/>
+              </w:rPr>
+              <w:t>Lieferung eintragen</w:t>
+            </w:r>
+            <w:r>
+              <w:rPr>
+                <w:noProof/>
+                <w:webHidden/>
+              </w:rPr>
+              <w:tab/>
+            </w:r>
+            <w:r>
+              <w:rPr>
                 <w:noProof/>
                 <w:webHidden/>
               </w:rPr>
@@ -94,7 +119,7 @@
                 <w:noProof/>
                 <w:webHidden/>
               </w:rPr>
-              <w:instrText xml:space="preserve"> PAGEREF _Toc457979512 \h </w:instrText>
+              <w:instrText xml:space="preserve"> PAGEREF _Toc458669493 \h </w:instrText>
             </w:r>
             <w:r>
               <w:rPr>
@@ -114,7 +139,887 @@
                 <w:noProof/>
                 <w:webHidden/>
               </w:rPr>
-              <w:t>1</w:t>
+              <w:t>2</w:t>
+            </w:r>
+            <w:r>
+              <w:rPr>
+                <w:noProof/>
+                <w:webHidden/>
+              </w:rPr>
+              <w:fldChar w:fldCharType="end"/>
+            </w:r>
+          </w:hyperlink>
+        </w:p>
+        <w:p>
+          <w:pPr>
+            <w:pStyle w:val="Verzeichnis1"/>
+            <w:tabs>
+              <w:tab w:val="left" w:pos="440"/>
+              <w:tab w:val="right" w:leader="dot" w:pos="9062"/>
+            </w:tabs>
+            <w:rPr>
+              <w:rFonts w:asciiTheme="minorHAnsi" w:eastAsiaTheme="minorEastAsia" w:hAnsiTheme="minorHAnsi"/>
+              <w:noProof/>
+              <w:sz w:val="22"/>
+              <w:lang w:eastAsia="de-DE"/>
+            </w:rPr>
+          </w:pPr>
+          <w:hyperlink w:anchor="_Toc458669494" w:history="1">
+            <w:r>
+              <w:rPr>
+                <w:rStyle w:val="Hyperlink"/>
+                <w:noProof/>
+              </w:rPr>
+              <w:t>2.</w:t>
+            </w:r>
+            <w:r>
+              <w:rPr>
+                <w:rFonts w:asciiTheme="minorHAnsi" w:eastAsiaTheme="minorEastAsia" w:hAnsiTheme="minorHAnsi"/>
+                <w:noProof/>
+                <w:sz w:val="22"/>
+                <w:lang w:eastAsia="de-DE"/>
+              </w:rPr>
+              <w:tab/>
+            </w:r>
+            <w:r>
+              <w:rPr>
+                <w:rStyle w:val="Hyperlink"/>
+                <w:noProof/>
+              </w:rPr>
+              <w:t>Neue Chemikalie definieren</w:t>
+            </w:r>
+            <w:r>
+              <w:rPr>
+                <w:noProof/>
+                <w:webHidden/>
+              </w:rPr>
+              <w:tab/>
+            </w:r>
+            <w:r>
+              <w:rPr>
+                <w:noProof/>
+                <w:webHidden/>
+              </w:rPr>
+              <w:fldChar w:fldCharType="begin"/>
+            </w:r>
+            <w:r>
+              <w:rPr>
+                <w:noProof/>
+                <w:webHidden/>
+              </w:rPr>
+              <w:instrText xml:space="preserve"> PAGEREF _Toc458669494 \h </w:instrText>
+            </w:r>
+            <w:r>
+              <w:rPr>
+                <w:noProof/>
+                <w:webHidden/>
+              </w:rPr>
+            </w:r>
+            <w:r>
+              <w:rPr>
+                <w:noProof/>
+                <w:webHidden/>
+              </w:rPr>
+              <w:fldChar w:fldCharType="separate"/>
+            </w:r>
+            <w:r>
+              <w:rPr>
+                <w:noProof/>
+                <w:webHidden/>
+              </w:rPr>
+              <w:t>2</w:t>
+            </w:r>
+            <w:r>
+              <w:rPr>
+                <w:noProof/>
+                <w:webHidden/>
+              </w:rPr>
+              <w:fldChar w:fldCharType="end"/>
+            </w:r>
+          </w:hyperlink>
+        </w:p>
+        <w:p>
+          <w:pPr>
+            <w:pStyle w:val="Verzeichnis1"/>
+            <w:tabs>
+              <w:tab w:val="left" w:pos="440"/>
+              <w:tab w:val="right" w:leader="dot" w:pos="9062"/>
+            </w:tabs>
+            <w:rPr>
+              <w:rFonts w:asciiTheme="minorHAnsi" w:eastAsiaTheme="minorEastAsia" w:hAnsiTheme="minorHAnsi"/>
+              <w:noProof/>
+              <w:sz w:val="22"/>
+              <w:lang w:eastAsia="de-DE"/>
+            </w:rPr>
+          </w:pPr>
+          <w:hyperlink w:anchor="_Toc458669495" w:history="1">
+            <w:r>
+              <w:rPr>
+                <w:rStyle w:val="Hyperlink"/>
+                <w:noProof/>
+              </w:rPr>
+              <w:t>3.</w:t>
+            </w:r>
+            <w:r>
+              <w:rPr>
+                <w:rFonts w:asciiTheme="minorHAnsi" w:eastAsiaTheme="minorEastAsia" w:hAnsiTheme="minorHAnsi"/>
+                <w:noProof/>
+                <w:sz w:val="22"/>
+                <w:lang w:eastAsia="de-DE"/>
+              </w:rPr>
+              <w:tab/>
+            </w:r>
+            <w:r>
+              <w:rPr>
+                <w:rStyle w:val="Hyperlink"/>
+                <w:noProof/>
+              </w:rPr>
+              <w:t>Unter-/Kategorien, Lagerungshinweise und Hersteller</w:t>
+            </w:r>
+            <w:r>
+              <w:rPr>
+                <w:noProof/>
+                <w:webHidden/>
+              </w:rPr>
+              <w:tab/>
+            </w:r>
+            <w:r>
+              <w:rPr>
+                <w:noProof/>
+                <w:webHidden/>
+              </w:rPr>
+              <w:fldChar w:fldCharType="begin"/>
+            </w:r>
+            <w:r>
+              <w:rPr>
+                <w:noProof/>
+                <w:webHidden/>
+              </w:rPr>
+              <w:instrText xml:space="preserve"> PAGEREF _Toc458669495 \h </w:instrText>
+            </w:r>
+            <w:r>
+              <w:rPr>
+                <w:noProof/>
+                <w:webHidden/>
+              </w:rPr>
+            </w:r>
+            <w:r>
+              <w:rPr>
+                <w:noProof/>
+                <w:webHidden/>
+              </w:rPr>
+              <w:fldChar w:fldCharType="separate"/>
+            </w:r>
+            <w:r>
+              <w:rPr>
+                <w:noProof/>
+                <w:webHidden/>
+              </w:rPr>
+              <w:t>2</w:t>
+            </w:r>
+            <w:r>
+              <w:rPr>
+                <w:noProof/>
+                <w:webHidden/>
+              </w:rPr>
+              <w:fldChar w:fldCharType="end"/>
+            </w:r>
+          </w:hyperlink>
+        </w:p>
+        <w:p>
+          <w:pPr>
+            <w:pStyle w:val="Verzeichnis1"/>
+            <w:tabs>
+              <w:tab w:val="left" w:pos="440"/>
+              <w:tab w:val="right" w:leader="dot" w:pos="9062"/>
+            </w:tabs>
+            <w:rPr>
+              <w:rFonts w:asciiTheme="minorHAnsi" w:eastAsiaTheme="minorEastAsia" w:hAnsiTheme="minorHAnsi"/>
+              <w:noProof/>
+              <w:sz w:val="22"/>
+              <w:lang w:eastAsia="de-DE"/>
+            </w:rPr>
+          </w:pPr>
+          <w:hyperlink w:anchor="_Toc458669496" w:history="1">
+            <w:r>
+              <w:rPr>
+                <w:rStyle w:val="Hyperlink"/>
+                <w:noProof/>
+              </w:rPr>
+              <w:t>4.</w:t>
+            </w:r>
+            <w:r>
+              <w:rPr>
+                <w:rFonts w:asciiTheme="minorHAnsi" w:eastAsiaTheme="minorEastAsia" w:hAnsiTheme="minorHAnsi"/>
+                <w:noProof/>
+                <w:sz w:val="22"/>
+                <w:lang w:eastAsia="de-DE"/>
+              </w:rPr>
+              <w:tab/>
+            </w:r>
+            <w:r>
+              <w:rPr>
+                <w:rStyle w:val="Hyperlink"/>
+                <w:noProof/>
+              </w:rPr>
+              <w:t>Editieren/Verbrauchen/Löschen von Lieferungen</w:t>
+            </w:r>
+            <w:r>
+              <w:rPr>
+                <w:noProof/>
+                <w:webHidden/>
+              </w:rPr>
+              <w:tab/>
+            </w:r>
+            <w:r>
+              <w:rPr>
+                <w:noProof/>
+                <w:webHidden/>
+              </w:rPr>
+              <w:fldChar w:fldCharType="begin"/>
+            </w:r>
+            <w:r>
+              <w:rPr>
+                <w:noProof/>
+                <w:webHidden/>
+              </w:rPr>
+              <w:instrText xml:space="preserve"> PAGEREF _Toc458669496 \h </w:instrText>
+            </w:r>
+            <w:r>
+              <w:rPr>
+                <w:noProof/>
+                <w:webHidden/>
+              </w:rPr>
+            </w:r>
+            <w:r>
+              <w:rPr>
+                <w:noProof/>
+                <w:webHidden/>
+              </w:rPr>
+              <w:fldChar w:fldCharType="separate"/>
+            </w:r>
+            <w:r>
+              <w:rPr>
+                <w:noProof/>
+                <w:webHidden/>
+              </w:rPr>
+              <w:t>2</w:t>
+            </w:r>
+            <w:r>
+              <w:rPr>
+                <w:noProof/>
+                <w:webHidden/>
+              </w:rPr>
+              <w:fldChar w:fldCharType="end"/>
+            </w:r>
+          </w:hyperlink>
+        </w:p>
+        <w:p>
+          <w:pPr>
+            <w:pStyle w:val="Verzeichnis1"/>
+            <w:tabs>
+              <w:tab w:val="left" w:pos="440"/>
+              <w:tab w:val="right" w:leader="dot" w:pos="9062"/>
+            </w:tabs>
+            <w:rPr>
+              <w:rFonts w:asciiTheme="minorHAnsi" w:eastAsiaTheme="minorEastAsia" w:hAnsiTheme="minorHAnsi"/>
+              <w:noProof/>
+              <w:sz w:val="22"/>
+              <w:lang w:eastAsia="de-DE"/>
+            </w:rPr>
+          </w:pPr>
+          <w:hyperlink w:anchor="_Toc458669497" w:history="1">
+            <w:r>
+              <w:rPr>
+                <w:rStyle w:val="Hyperlink"/>
+                <w:noProof/>
+              </w:rPr>
+              <w:t>5.</w:t>
+            </w:r>
+            <w:r>
+              <w:rPr>
+                <w:rFonts w:asciiTheme="minorHAnsi" w:eastAsiaTheme="minorEastAsia" w:hAnsiTheme="minorHAnsi"/>
+                <w:noProof/>
+                <w:sz w:val="22"/>
+                <w:lang w:eastAsia="de-DE"/>
+              </w:rPr>
+              <w:tab/>
+            </w:r>
+            <w:r>
+              <w:rPr>
+                <w:rStyle w:val="Hyperlink"/>
+                <w:noProof/>
+              </w:rPr>
+              <w:t>Inhalt des Chemikalienschrankes</w:t>
+            </w:r>
+            <w:r>
+              <w:rPr>
+                <w:noProof/>
+                <w:webHidden/>
+              </w:rPr>
+              <w:tab/>
+            </w:r>
+            <w:r>
+              <w:rPr>
+                <w:noProof/>
+                <w:webHidden/>
+              </w:rPr>
+              <w:fldChar w:fldCharType="begin"/>
+            </w:r>
+            <w:r>
+              <w:rPr>
+                <w:noProof/>
+                <w:webHidden/>
+              </w:rPr>
+              <w:instrText xml:space="preserve"> PAGEREF _Toc458669497 \h </w:instrText>
+            </w:r>
+            <w:r>
+              <w:rPr>
+                <w:noProof/>
+                <w:webHidden/>
+              </w:rPr>
+            </w:r>
+            <w:r>
+              <w:rPr>
+                <w:noProof/>
+                <w:webHidden/>
+              </w:rPr>
+              <w:fldChar w:fldCharType="separate"/>
+            </w:r>
+            <w:r>
+              <w:rPr>
+                <w:noProof/>
+                <w:webHidden/>
+              </w:rPr>
+              <w:t>3</w:t>
+            </w:r>
+            <w:r>
+              <w:rPr>
+                <w:noProof/>
+                <w:webHidden/>
+              </w:rPr>
+              <w:fldChar w:fldCharType="end"/>
+            </w:r>
+          </w:hyperlink>
+        </w:p>
+        <w:p>
+          <w:pPr>
+            <w:pStyle w:val="Verzeichnis1"/>
+            <w:tabs>
+              <w:tab w:val="left" w:pos="440"/>
+              <w:tab w:val="right" w:leader="dot" w:pos="9062"/>
+            </w:tabs>
+            <w:rPr>
+              <w:rFonts w:asciiTheme="minorHAnsi" w:eastAsiaTheme="minorEastAsia" w:hAnsiTheme="minorHAnsi"/>
+              <w:noProof/>
+              <w:sz w:val="22"/>
+              <w:lang w:eastAsia="de-DE"/>
+            </w:rPr>
+          </w:pPr>
+          <w:hyperlink w:anchor="_Toc458669498" w:history="1">
+            <w:r>
+              <w:rPr>
+                <w:rStyle w:val="Hyperlink"/>
+                <w:noProof/>
+              </w:rPr>
+              <w:t>6.</w:t>
+            </w:r>
+            <w:r>
+              <w:rPr>
+                <w:rFonts w:asciiTheme="minorHAnsi" w:eastAsiaTheme="minorEastAsia" w:hAnsiTheme="minorHAnsi"/>
+                <w:noProof/>
+                <w:sz w:val="22"/>
+                <w:lang w:eastAsia="de-DE"/>
+              </w:rPr>
+              <w:tab/>
+            </w:r>
+            <w:r>
+              <w:rPr>
+                <w:rStyle w:val="Hyperlink"/>
+                <w:noProof/>
+              </w:rPr>
+              <w:t>Administration</w:t>
+            </w:r>
+            <w:r>
+              <w:rPr>
+                <w:noProof/>
+                <w:webHidden/>
+              </w:rPr>
+              <w:tab/>
+            </w:r>
+            <w:r>
+              <w:rPr>
+                <w:noProof/>
+                <w:webHidden/>
+              </w:rPr>
+              <w:fldChar w:fldCharType="begin"/>
+            </w:r>
+            <w:r>
+              <w:rPr>
+                <w:noProof/>
+                <w:webHidden/>
+              </w:rPr>
+              <w:instrText xml:space="preserve"> PAGEREF _Toc458669498 \h </w:instrText>
+            </w:r>
+            <w:r>
+              <w:rPr>
+                <w:noProof/>
+                <w:webHidden/>
+              </w:rPr>
+            </w:r>
+            <w:r>
+              <w:rPr>
+                <w:noProof/>
+                <w:webHidden/>
+              </w:rPr>
+              <w:fldChar w:fldCharType="separate"/>
+            </w:r>
+            <w:r>
+              <w:rPr>
+                <w:noProof/>
+                <w:webHidden/>
+              </w:rPr>
+              <w:t>3</w:t>
+            </w:r>
+            <w:r>
+              <w:rPr>
+                <w:noProof/>
+                <w:webHidden/>
+              </w:rPr>
+              <w:fldChar w:fldCharType="end"/>
+            </w:r>
+          </w:hyperlink>
+        </w:p>
+        <w:p>
+          <w:pPr>
+            <w:pStyle w:val="Verzeichnis2"/>
+            <w:tabs>
+              <w:tab w:val="left" w:pos="880"/>
+              <w:tab w:val="right" w:leader="dot" w:pos="9062"/>
+            </w:tabs>
+            <w:rPr>
+              <w:rFonts w:asciiTheme="minorHAnsi" w:eastAsiaTheme="minorEastAsia" w:hAnsiTheme="minorHAnsi"/>
+              <w:noProof/>
+              <w:sz w:val="22"/>
+              <w:lang w:eastAsia="de-DE"/>
+            </w:rPr>
+          </w:pPr>
+          <w:hyperlink w:anchor="_Toc458669499" w:history="1">
+            <w:r>
+              <w:rPr>
+                <w:rStyle w:val="Hyperlink"/>
+                <w:noProof/>
+              </w:rPr>
+              <w:t>6.1</w:t>
+            </w:r>
+            <w:r>
+              <w:rPr>
+                <w:rFonts w:asciiTheme="minorHAnsi" w:eastAsiaTheme="minorEastAsia" w:hAnsiTheme="minorHAnsi"/>
+                <w:noProof/>
+                <w:sz w:val="22"/>
+                <w:lang w:eastAsia="de-DE"/>
+              </w:rPr>
+              <w:tab/>
+            </w:r>
+            <w:r>
+              <w:rPr>
+                <w:rStyle w:val="Hyperlink"/>
+                <w:noProof/>
+              </w:rPr>
+              <w:t>Nutzerverwaltung</w:t>
+            </w:r>
+            <w:r>
+              <w:rPr>
+                <w:noProof/>
+                <w:webHidden/>
+              </w:rPr>
+              <w:tab/>
+            </w:r>
+            <w:r>
+              <w:rPr>
+                <w:noProof/>
+                <w:webHidden/>
+              </w:rPr>
+              <w:fldChar w:fldCharType="begin"/>
+            </w:r>
+            <w:r>
+              <w:rPr>
+                <w:noProof/>
+                <w:webHidden/>
+              </w:rPr>
+              <w:instrText xml:space="preserve"> PAGEREF _Toc458669499 \h </w:instrText>
+            </w:r>
+            <w:r>
+              <w:rPr>
+                <w:noProof/>
+                <w:webHidden/>
+              </w:rPr>
+            </w:r>
+            <w:r>
+              <w:rPr>
+                <w:noProof/>
+                <w:webHidden/>
+              </w:rPr>
+              <w:fldChar w:fldCharType="separate"/>
+            </w:r>
+            <w:r>
+              <w:rPr>
+                <w:noProof/>
+                <w:webHidden/>
+              </w:rPr>
+              <w:t>3</w:t>
+            </w:r>
+            <w:r>
+              <w:rPr>
+                <w:noProof/>
+                <w:webHidden/>
+              </w:rPr>
+              <w:fldChar w:fldCharType="end"/>
+            </w:r>
+          </w:hyperlink>
+        </w:p>
+        <w:p>
+          <w:pPr>
+            <w:pStyle w:val="Verzeichnis2"/>
+            <w:tabs>
+              <w:tab w:val="left" w:pos="880"/>
+              <w:tab w:val="right" w:leader="dot" w:pos="9062"/>
+            </w:tabs>
+            <w:rPr>
+              <w:rFonts w:asciiTheme="minorHAnsi" w:eastAsiaTheme="minorEastAsia" w:hAnsiTheme="minorHAnsi"/>
+              <w:noProof/>
+              <w:sz w:val="22"/>
+              <w:lang w:eastAsia="de-DE"/>
+            </w:rPr>
+          </w:pPr>
+          <w:hyperlink w:anchor="_Toc458669500" w:history="1">
+            <w:r>
+              <w:rPr>
+                <w:rStyle w:val="Hyperlink"/>
+                <w:noProof/>
+              </w:rPr>
+              <w:t>6.2</w:t>
+            </w:r>
+            <w:r>
+              <w:rPr>
+                <w:rFonts w:asciiTheme="minorHAnsi" w:eastAsiaTheme="minorEastAsia" w:hAnsiTheme="minorHAnsi"/>
+                <w:noProof/>
+                <w:sz w:val="22"/>
+                <w:lang w:eastAsia="de-DE"/>
+              </w:rPr>
+              <w:tab/>
+            </w:r>
+            <w:r>
+              <w:rPr>
+                <w:rStyle w:val="Hyperlink"/>
+                <w:noProof/>
+              </w:rPr>
+              <w:t>Excel-Import</w:t>
+            </w:r>
+            <w:r>
+              <w:rPr>
+                <w:noProof/>
+                <w:webHidden/>
+              </w:rPr>
+              <w:tab/>
+            </w:r>
+            <w:r>
+              <w:rPr>
+                <w:noProof/>
+                <w:webHidden/>
+              </w:rPr>
+              <w:fldChar w:fldCharType="begin"/>
+            </w:r>
+            <w:r>
+              <w:rPr>
+                <w:noProof/>
+                <w:webHidden/>
+              </w:rPr>
+              <w:instrText xml:space="preserve"> PAGEREF _Toc458669500 \h </w:instrText>
+            </w:r>
+            <w:r>
+              <w:rPr>
+                <w:noProof/>
+                <w:webHidden/>
+              </w:rPr>
+            </w:r>
+            <w:r>
+              <w:rPr>
+                <w:noProof/>
+                <w:webHidden/>
+              </w:rPr>
+              <w:fldChar w:fldCharType="separate"/>
+            </w:r>
+            <w:r>
+              <w:rPr>
+                <w:noProof/>
+                <w:webHidden/>
+              </w:rPr>
+              <w:t>3</w:t>
+            </w:r>
+            <w:r>
+              <w:rPr>
+                <w:noProof/>
+                <w:webHidden/>
+              </w:rPr>
+              <w:fldChar w:fldCharType="end"/>
+            </w:r>
+          </w:hyperlink>
+        </w:p>
+        <w:p>
+          <w:pPr>
+            <w:pStyle w:val="Verzeichnis2"/>
+            <w:tabs>
+              <w:tab w:val="left" w:pos="880"/>
+              <w:tab w:val="right" w:leader="dot" w:pos="9062"/>
+            </w:tabs>
+            <w:rPr>
+              <w:rFonts w:asciiTheme="minorHAnsi" w:eastAsiaTheme="minorEastAsia" w:hAnsiTheme="minorHAnsi"/>
+              <w:noProof/>
+              <w:sz w:val="22"/>
+              <w:lang w:eastAsia="de-DE"/>
+            </w:rPr>
+          </w:pPr>
+          <w:hyperlink w:anchor="_Toc458669501" w:history="1">
+            <w:r>
+              <w:rPr>
+                <w:rStyle w:val="Hyperlink"/>
+                <w:noProof/>
+              </w:rPr>
+              <w:t>6.3</w:t>
+            </w:r>
+            <w:r>
+              <w:rPr>
+                <w:rFonts w:asciiTheme="minorHAnsi" w:eastAsiaTheme="minorEastAsia" w:hAnsiTheme="minorHAnsi"/>
+                <w:noProof/>
+                <w:sz w:val="22"/>
+                <w:lang w:eastAsia="de-DE"/>
+              </w:rPr>
+              <w:tab/>
+            </w:r>
+            <w:r>
+              <w:rPr>
+                <w:rStyle w:val="Hyperlink"/>
+                <w:noProof/>
+              </w:rPr>
+              <w:t>Verwaltung der Datenbank mit phpMyAdmin</w:t>
+            </w:r>
+            <w:r>
+              <w:rPr>
+                <w:noProof/>
+                <w:webHidden/>
+              </w:rPr>
+              <w:tab/>
+            </w:r>
+            <w:r>
+              <w:rPr>
+                <w:noProof/>
+                <w:webHidden/>
+              </w:rPr>
+              <w:fldChar w:fldCharType="begin"/>
+            </w:r>
+            <w:r>
+              <w:rPr>
+                <w:noProof/>
+                <w:webHidden/>
+              </w:rPr>
+              <w:instrText xml:space="preserve"> PAGEREF _Toc458669501 \h </w:instrText>
+            </w:r>
+            <w:r>
+              <w:rPr>
+                <w:noProof/>
+                <w:webHidden/>
+              </w:rPr>
+            </w:r>
+            <w:r>
+              <w:rPr>
+                <w:noProof/>
+                <w:webHidden/>
+              </w:rPr>
+              <w:fldChar w:fldCharType="separate"/>
+            </w:r>
+            <w:r>
+              <w:rPr>
+                <w:noProof/>
+                <w:webHidden/>
+              </w:rPr>
+              <w:t>3</w:t>
+            </w:r>
+            <w:r>
+              <w:rPr>
+                <w:noProof/>
+                <w:webHidden/>
+              </w:rPr>
+              <w:fldChar w:fldCharType="end"/>
+            </w:r>
+          </w:hyperlink>
+        </w:p>
+        <w:p>
+          <w:pPr>
+            <w:pStyle w:val="Verzeichnis2"/>
+            <w:tabs>
+              <w:tab w:val="left" w:pos="880"/>
+              <w:tab w:val="right" w:leader="dot" w:pos="9062"/>
+            </w:tabs>
+            <w:rPr>
+              <w:rFonts w:asciiTheme="minorHAnsi" w:eastAsiaTheme="minorEastAsia" w:hAnsiTheme="minorHAnsi"/>
+              <w:noProof/>
+              <w:sz w:val="22"/>
+              <w:lang w:eastAsia="de-DE"/>
+            </w:rPr>
+          </w:pPr>
+          <w:hyperlink w:anchor="_Toc458669502" w:history="1">
+            <w:r>
+              <w:rPr>
+                <w:rStyle w:val="Hyperlink"/>
+                <w:noProof/>
+              </w:rPr>
+              <w:t>6.4</w:t>
+            </w:r>
+            <w:r>
+              <w:rPr>
+                <w:rFonts w:asciiTheme="minorHAnsi" w:eastAsiaTheme="minorEastAsia" w:hAnsiTheme="minorHAnsi"/>
+                <w:noProof/>
+                <w:sz w:val="22"/>
+                <w:lang w:eastAsia="de-DE"/>
+              </w:rPr>
+              <w:tab/>
+            </w:r>
+            <w:r>
+              <w:rPr>
+                <w:rStyle w:val="Hyperlink"/>
+                <w:noProof/>
+              </w:rPr>
+              <w:t>Datenbank exportieren</w:t>
+            </w:r>
+            <w:r>
+              <w:rPr>
+                <w:noProof/>
+                <w:webHidden/>
+              </w:rPr>
+              <w:tab/>
+            </w:r>
+            <w:r>
+              <w:rPr>
+                <w:noProof/>
+                <w:webHidden/>
+              </w:rPr>
+              <w:fldChar w:fldCharType="begin"/>
+            </w:r>
+            <w:r>
+              <w:rPr>
+                <w:noProof/>
+                <w:webHidden/>
+              </w:rPr>
+              <w:instrText xml:space="preserve"> PAGEREF _Toc458669502 \h </w:instrText>
+            </w:r>
+            <w:r>
+              <w:rPr>
+                <w:noProof/>
+                <w:webHidden/>
+              </w:rPr>
+            </w:r>
+            <w:r>
+              <w:rPr>
+                <w:noProof/>
+                <w:webHidden/>
+              </w:rPr>
+              <w:fldChar w:fldCharType="separate"/>
+            </w:r>
+            <w:r>
+              <w:rPr>
+                <w:noProof/>
+                <w:webHidden/>
+              </w:rPr>
+              <w:t>3</w:t>
+            </w:r>
+            <w:r>
+              <w:rPr>
+                <w:noProof/>
+                <w:webHidden/>
+              </w:rPr>
+              <w:fldChar w:fldCharType="end"/>
+            </w:r>
+          </w:hyperlink>
+        </w:p>
+        <w:p>
+          <w:pPr>
+            <w:pStyle w:val="Verzeichnis2"/>
+            <w:tabs>
+              <w:tab w:val="left" w:pos="880"/>
+              <w:tab w:val="right" w:leader="dot" w:pos="9062"/>
+            </w:tabs>
+            <w:rPr>
+              <w:rFonts w:asciiTheme="minorHAnsi" w:eastAsiaTheme="minorEastAsia" w:hAnsiTheme="minorHAnsi"/>
+              <w:noProof/>
+              <w:sz w:val="22"/>
+              <w:lang w:eastAsia="de-DE"/>
+            </w:rPr>
+          </w:pPr>
+          <w:hyperlink w:anchor="_Toc458669503" w:history="1">
+            <w:r>
+              <w:rPr>
+                <w:rStyle w:val="Hyperlink"/>
+                <w:noProof/>
+              </w:rPr>
+              <w:t>6.5</w:t>
+            </w:r>
+            <w:r>
+              <w:rPr>
+                <w:rFonts w:asciiTheme="minorHAnsi" w:eastAsiaTheme="minorEastAsia" w:hAnsiTheme="minorHAnsi"/>
+                <w:noProof/>
+                <w:sz w:val="22"/>
+                <w:lang w:eastAsia="de-DE"/>
+              </w:rPr>
+              <w:tab/>
+            </w:r>
+            <w:r>
+              <w:rPr>
+                <w:rStyle w:val="Hyperlink"/>
+                <w:noProof/>
+              </w:rPr>
+              <w:t>Sicherungsdatei wiederherstellen</w:t>
+            </w:r>
+            <w:r>
+              <w:rPr>
+                <w:noProof/>
+                <w:webHidden/>
+              </w:rPr>
+              <w:tab/>
+            </w:r>
+            <w:r>
+              <w:rPr>
+                <w:noProof/>
+                <w:webHidden/>
+              </w:rPr>
+              <w:fldChar w:fldCharType="begin"/>
+            </w:r>
+            <w:r>
+              <w:rPr>
+                <w:noProof/>
+                <w:webHidden/>
+              </w:rPr>
+              <w:instrText xml:space="preserve"> PAGEREF _Toc458669503 \h </w:instrText>
+            </w:r>
+            <w:r>
+              <w:rPr>
+                <w:noProof/>
+                <w:webHidden/>
+              </w:rPr>
+            </w:r>
+            <w:r>
+              <w:rPr>
+                <w:noProof/>
+                <w:webHidden/>
+              </w:rPr>
+              <w:fldChar w:fldCharType="separate"/>
+            </w:r>
+            <w:r>
+              <w:rPr>
+                <w:noProof/>
+                <w:webHidden/>
+              </w:rPr>
+              <w:t>3</w:t>
             </w:r>
             <w:r>
               <w:rPr>
@@ -152,10 +1057,12 @@
           <w:numId w:val="2"/>
         </w:numPr>
       </w:pPr>
+      <w:bookmarkStart w:id="0" w:name="_Toc458669493"/>
       <w:r>
         <w:lastRenderedPageBreak/>
         <w:t>Lieferung eintragen</w:t>
       </w:r>
+      <w:bookmarkEnd w:id="0"/>
     </w:p>
     <w:p>
       <w:pPr>
@@ -166,19 +1073,10 @@
         </w:numPr>
       </w:pPr>
       <w:r>
-        <w:t>Falls ein neues SDB mitgeliefert wurde, bitte  befolgen</w:t>
-      </w:r>
-      <w:r>
-        <w:t xml:space="preserve"> //</w:t>
-      </w:r>
-      <w:r>
-        <w:rPr>
-          <w:color w:val="FF0000"/>
-        </w:rPr>
-        <w:t xml:space="preserve">Verweis </w:t>
-      </w:r>
-      <w:r>
-        <w:t>bitte</w:t>
+        <w:t xml:space="preserve">Falls ein neues SDB mitgeliefert wurde, bitte </w:t>
+      </w:r>
+      <w:r>
+        <w:t>über „SDB hochladen“ das Datenblatt auswählen und hochladen</w:t>
       </w:r>
     </w:p>
     <w:p>
@@ -190,15 +1088,7 @@
         </w:numPr>
       </w:pPr>
       <w:r>
-        <w:t>Aufruf der Seite „</w:t>
-      </w:r>
-      <w:proofErr w:type="spellStart"/>
-      <w:r>
-        <w:t>Insert.php</w:t>
-      </w:r>
-      <w:proofErr w:type="spellEnd"/>
-      <w:r>
-        <w:t>“ über die Navigationsleiste „Lieferung eintragen“</w:t>
+        <w:t>Aufruf der Seite „Insert.php“ über die Navigationsleiste „Lieferung eintragen“</w:t>
       </w:r>
     </w:p>
     <w:p>
@@ -281,9 +1171,11 @@
           <w:numId w:val="2"/>
         </w:numPr>
       </w:pPr>
+      <w:bookmarkStart w:id="1" w:name="_Toc458669494"/>
       <w:r>
         <w:t>Neue Chemikalie definieren</w:t>
       </w:r>
+      <w:bookmarkEnd w:id="1"/>
     </w:p>
     <w:p>
       <w:pPr>
@@ -294,24 +1186,7 @@
         </w:numPr>
       </w:pPr>
       <w:r>
-        <w:t>Aufruf der Seite „</w:t>
-      </w:r>
-      <w:proofErr w:type="spellStart"/>
-      <w:r>
-        <w:t>Add_Substance</w:t>
-      </w:r>
-      <w:r>
-        <w:t>.php</w:t>
-      </w:r>
-      <w:proofErr w:type="spellEnd"/>
-      <w:r>
-        <w:t>“ über die Navigationsleiste „</w:t>
-      </w:r>
-      <w:r>
-        <w:t>Stoff</w:t>
-      </w:r>
-      <w:r>
-        <w:t xml:space="preserve"> eintragen“</w:t>
+        <w:t>Aufruf der Seite „Add_Substance.php“ über die Navigationsleiste „Stoff eintragen“</w:t>
       </w:r>
     </w:p>
     <w:p>
@@ -370,9 +1245,11 @@
           <w:numId w:val="2"/>
         </w:numPr>
       </w:pPr>
+      <w:bookmarkStart w:id="2" w:name="_Toc458669495"/>
       <w:r>
         <w:t>Unter-/Kategorien, Lagerungshinweise und Hersteller</w:t>
       </w:r>
+      <w:bookmarkEnd w:id="2"/>
     </w:p>
     <w:p>
       <w:pPr>
@@ -383,24 +1260,7 @@
         </w:numPr>
       </w:pPr>
       <w:r>
-        <w:t>Aufruf der Seite „</w:t>
-      </w:r>
-      <w:proofErr w:type="spellStart"/>
-      <w:r>
-        <w:t>Ress_new</w:t>
-      </w:r>
-      <w:r>
-        <w:t>.php</w:t>
-      </w:r>
-      <w:proofErr w:type="spellEnd"/>
-      <w:r>
-        <w:t>“ über die Navigationsleiste „</w:t>
-      </w:r>
-      <w:r>
-        <w:t>Ressource</w:t>
-      </w:r>
-      <w:r>
-        <w:t xml:space="preserve"> eintragen“</w:t>
+        <w:t>Aufruf der Seite „Ress_new.php“ über die Navigationsleiste „Ressource eintragen“</w:t>
       </w:r>
     </w:p>
     <w:p>
@@ -459,9 +1319,11 @@
           <w:numId w:val="2"/>
         </w:numPr>
       </w:pPr>
+      <w:bookmarkStart w:id="3" w:name="_Toc458669496"/>
       <w:r>
         <w:t>Editieren/Verbrauchen/Löschen von Lieferungen</w:t>
       </w:r>
+      <w:bookmarkEnd w:id="3"/>
     </w:p>
     <w:p>
       <w:pPr>
@@ -472,21 +1334,7 @@
         </w:numPr>
       </w:pPr>
       <w:r>
-        <w:t>Aufruf der Seite „</w:t>
-      </w:r>
-      <w:proofErr w:type="spellStart"/>
-      <w:r>
-        <w:t>Ansicht</w:t>
-      </w:r>
-      <w:r>
-        <w:t>.php</w:t>
-      </w:r>
-      <w:proofErr w:type="spellEnd"/>
-      <w:r>
-        <w:t>“ über die Navigationsleiste „</w:t>
-      </w:r>
-      <w:r>
-        <w:t>Übersicht“</w:t>
+        <w:t>Aufruf der Seite „Ansicht.php“ über die Navigationsleiste „Übersicht“</w:t>
       </w:r>
     </w:p>
     <w:p>
@@ -563,9 +1411,94 @@
           <w:numId w:val="2"/>
         </w:numPr>
       </w:pPr>
+      <w:bookmarkStart w:id="4" w:name="_Toc458669497"/>
+      <w:r>
+        <w:lastRenderedPageBreak/>
+        <w:t>Inhalt des Chemikalienschrankes</w:t>
+      </w:r>
+      <w:bookmarkEnd w:id="4"/>
+    </w:p>
+    <w:p>
+      <w:pPr>
+        <w:pStyle w:val="Listenabsatz"/>
+        <w:numPr>
+          <w:ilvl w:val="0"/>
+          <w:numId w:val="15"/>
+        </w:numPr>
+      </w:pPr>
+      <w:r>
+        <w:t>Aufruf der Seite „Report.php“ über die Navigationsleiste „Inhalt Chemikalienschrank“</w:t>
+      </w:r>
+    </w:p>
+    <w:p>
+      <w:pPr>
+        <w:pStyle w:val="Listenabsatz"/>
+        <w:numPr>
+          <w:ilvl w:val="0"/>
+          <w:numId w:val="15"/>
+        </w:numPr>
+      </w:pPr>
+      <w:r>
+        <w:t>Druckbereite Excel generieren:</w:t>
+      </w:r>
+    </w:p>
+    <w:p>
+      <w:pPr>
+        <w:pStyle w:val="Listenabsatz"/>
+        <w:numPr>
+          <w:ilvl w:val="1"/>
+          <w:numId w:val="15"/>
+        </w:numPr>
+      </w:pPr>
+      <w:r>
+        <w:t>Start des Exports über „Excel-Report erstellen“</w:t>
+      </w:r>
+    </w:p>
+    <w:p>
+      <w:pPr>
+        <w:pStyle w:val="Listenabsatz"/>
+        <w:numPr>
+          <w:ilvl w:val="1"/>
+          <w:numId w:val="15"/>
+        </w:numPr>
+      </w:pPr>
+      <w:r>
+        <w:t xml:space="preserve">Arbeitszeit von etwa </w:t>
+      </w:r>
+      <w:r>
+        <w:t>150</w:t>
+      </w:r>
+      <w:bookmarkStart w:id="5" w:name="_GoBack"/>
+      <w:bookmarkEnd w:id="5"/>
+      <w:r>
+        <w:t xml:space="preserve"> Sekunden</w:t>
+      </w:r>
+    </w:p>
+    <w:p>
+      <w:pPr>
+        <w:pStyle w:val="Listenabsatz"/>
+        <w:numPr>
+          <w:ilvl w:val="1"/>
+          <w:numId w:val="15"/>
+        </w:numPr>
+      </w:pPr>
+      <w:r>
+        <w:t>Download über das angezeigte Downloadfenster</w:t>
+      </w:r>
+    </w:p>
+    <w:p>
+      <w:pPr>
+        <w:pStyle w:val="berschrift1"/>
+        <w:numPr>
+          <w:ilvl w:val="0"/>
+          <w:numId w:val="2"/>
+        </w:numPr>
+      </w:pPr>
+      <w:bookmarkStart w:id="6" w:name="_Toc458669498"/>
       <w:r>
         <w:t>Administration</w:t>
       </w:r>
+      <w:bookmarkEnd w:id="6"/>
     </w:p>
     <w:p>
       <w:pPr>
@@ -588,16 +1521,7 @@
         </w:numPr>
       </w:pPr>
       <w:r>
-        <w:lastRenderedPageBreak/>
-        <w:t>Aufruf der Seite „</w:t>
-      </w:r>
-      <w:proofErr w:type="spellStart"/>
-      <w:r>
-        <w:t>Admin.php</w:t>
-      </w:r>
-      <w:proofErr w:type="spellEnd"/>
-      <w:r>
-        <w:t>“</w:t>
+        <w:t>Aufruf der Seite „Admin.php“</w:t>
       </w:r>
     </w:p>
     <w:p>
@@ -610,6 +1534,9 @@
       </w:pPr>
       <w:r>
         <w:t xml:space="preserve">Ausführung von SQL-Befehlen über </w:t>
+      </w:r>
+      <w:r>
+        <w:t>das Formular</w:t>
       </w:r>
     </w:p>
     <w:p>
@@ -620,9 +1547,11 @@
           <w:numId w:val="2"/>
         </w:numPr>
       </w:pPr>
+      <w:bookmarkStart w:id="7" w:name="_Toc458669499"/>
       <w:r>
         <w:t>Nutzerverwaltung</w:t>
       </w:r>
+      <w:bookmarkEnd w:id="7"/>
     </w:p>
     <w:p>
       <w:pPr>
@@ -633,15 +1562,7 @@
         </w:numPr>
       </w:pPr>
       <w:r>
-        <w:t>Aufruf der Seite „</w:t>
-      </w:r>
-      <w:proofErr w:type="spellStart"/>
-      <w:r>
-        <w:t>User.php</w:t>
-      </w:r>
-      <w:proofErr w:type="spellEnd"/>
-      <w:r>
-        <w:t>“ über die Navigationsleiste „User verwalten“</w:t>
+        <w:t>Aufruf der Seite „User.php“ über die Navigationsleiste „User verwalten“</w:t>
       </w:r>
     </w:p>
     <w:p>
@@ -691,9 +1612,11 @@
           <w:numId w:val="2"/>
         </w:numPr>
       </w:pPr>
-      <w:r>
-        <w:t>Importfunktion</w:t>
-      </w:r>
+      <w:bookmarkStart w:id="8" w:name="_Toc458669500"/>
+      <w:r>
+        <w:t>Excel-Import</w:t>
+      </w:r>
+      <w:bookmarkEnd w:id="8"/>
     </w:p>
     <w:p>
       <w:pPr>
@@ -704,23 +1627,7 @@
         </w:numPr>
       </w:pPr>
       <w:r>
-        <w:t>Aufruf der Seite „</w:t>
-      </w:r>
-      <w:proofErr w:type="spellStart"/>
-      <w:r>
-        <w:t>sdb_akt.php</w:t>
-      </w:r>
-      <w:proofErr w:type="spellEnd"/>
-      <w:r>
-        <w:t>“ über die Navigationsleiste „</w:t>
-      </w:r>
-      <w:proofErr w:type="spellStart"/>
-      <w:r>
-        <w:t>Ch</w:t>
-      </w:r>
-      <w:proofErr w:type="spellEnd"/>
-      <w:r>
-        <w:t>.-Verzeichnis importieren“</w:t>
+        <w:t>Aufruf der Seite „sdb_akt.php“ über die Navigationsleiste „Ch.-Verzeichnis importieren“</w:t>
       </w:r>
     </w:p>
     <w:p>
@@ -743,9 +1650,11 @@
           <w:numId w:val="2"/>
         </w:numPr>
       </w:pPr>
+      <w:bookmarkStart w:id="9" w:name="_Toc458669501"/>
       <w:r>
         <w:t>Verwaltung der Datenbank mit phpMyAdmin</w:t>
       </w:r>
+      <w:bookmarkEnd w:id="9"/>
     </w:p>
     <w:p>
       <w:pPr>
@@ -768,15 +1677,7 @@
         </w:numPr>
       </w:pPr>
       <w:r>
-        <w:t>Aufruf des phpMyAdmin-Interfaces über die Navigationsleiste „</w:t>
-      </w:r>
-      <w:proofErr w:type="spellStart"/>
-      <w:r>
-        <w:t>PHPMyAdmin</w:t>
-      </w:r>
-      <w:proofErr w:type="spellEnd"/>
-      <w:r>
-        <w:t>“</w:t>
+        <w:t>Aufruf des phpMyAdmin-Interfaces über die Navigationsleiste „PHPMyAdmin“</w:t>
       </w:r>
     </w:p>
     <w:p>
@@ -788,15 +1689,7 @@
         </w:numPr>
       </w:pPr>
       <w:r>
-        <w:t>Datenbank „</w:t>
-      </w:r>
-      <w:proofErr w:type="spellStart"/>
-      <w:r>
-        <w:t>ch</w:t>
-      </w:r>
-      <w:proofErr w:type="spellEnd"/>
-      <w:r>
-        <w:t>“ auswählen</w:t>
+        <w:t>Datenbank „ch“ auswählen</w:t>
       </w:r>
     </w:p>
     <w:p>
@@ -819,9 +1712,11 @@
           <w:numId w:val="2"/>
         </w:numPr>
       </w:pPr>
+      <w:bookmarkStart w:id="10" w:name="_Toc458669502"/>
       <w:r>
         <w:t>Datenbank exportieren</w:t>
       </w:r>
+      <w:bookmarkEnd w:id="10"/>
     </w:p>
     <w:p>
       <w:pPr>
@@ -832,15 +1727,7 @@
         </w:numPr>
       </w:pPr>
       <w:r>
-        <w:t>Aufruf der Seite „</w:t>
-      </w:r>
-      <w:proofErr w:type="spellStart"/>
-      <w:r>
-        <w:t>Backup.php</w:t>
-      </w:r>
-      <w:proofErr w:type="spellEnd"/>
-      <w:r>
-        <w:t>“ über die Navigationsleiste „Datenbank sichern“</w:t>
+        <w:t>Aufruf der Seite „Backup.php“ über die Navigationsleiste „Datenbank sichern“</w:t>
       </w:r>
     </w:p>
     <w:p>
@@ -879,13 +1766,8 @@
         <w:t xml:space="preserve">Weiterleitung zur </w:t>
       </w:r>
       <w:r>
-        <w:t>Sicherungsübersicht mit dem „weiter“-</w:t>
-      </w:r>
-      <w:proofErr w:type="spellStart"/>
-      <w:r>
-        <w:t>Buton</w:t>
-      </w:r>
-      <w:proofErr w:type="spellEnd"/>
+        <w:t>Sicherungsübersicht mit dem „weiter“-Buton</w:t>
+      </w:r>
     </w:p>
     <w:p>
       <w:pPr>
@@ -907,9 +1789,11 @@
           <w:numId w:val="2"/>
         </w:numPr>
       </w:pPr>
+      <w:bookmarkStart w:id="11" w:name="_Toc458669503"/>
       <w:r>
         <w:t>Sicherungsdatei wiederherstellen</w:t>
       </w:r>
+      <w:bookmarkEnd w:id="11"/>
     </w:p>
     <w:p>
       <w:pPr>
@@ -920,23 +1804,7 @@
         </w:numPr>
       </w:pPr>
       <w:r>
-        <w:t>Aufruf der Seite „</w:t>
-      </w:r>
-      <w:proofErr w:type="spellStart"/>
-      <w:r>
-        <w:t>mysqlDump</w:t>
-      </w:r>
-      <w:proofErr w:type="spellEnd"/>
-      <w:r>
-        <w:t>/</w:t>
-      </w:r>
-      <w:proofErr w:type="spellStart"/>
-      <w:r>
-        <w:t>filemanagement.php</w:t>
-      </w:r>
-      <w:proofErr w:type="spellEnd"/>
-      <w:r>
-        <w:t>“</w:t>
+        <w:t>Aufruf der Seite „mysqlDump/filemanagement.php“</w:t>
       </w:r>
     </w:p>
     <w:p>
@@ -948,6 +1816,7 @@
         </w:numPr>
       </w:pPr>
       <w:r>
+        <w:lastRenderedPageBreak/>
         <w:t>Download der Sicherungskopie</w:t>
       </w:r>
     </w:p>
@@ -998,8 +1867,6 @@
       <w:r>
         <w:t>Sicherungsdatei mit phpMyAdmin importieren</w:t>
       </w:r>
-      <w:bookmarkStart w:id="1" w:name="_GoBack"/>
-      <w:bookmarkEnd w:id="1"/>
     </w:p>
     <w:sectPr>
       <w:pgSz w:w="11906" w:h="16838"/>
@@ -1692,6 +2559,119 @@
     </w:lvl>
   </w:abstractNum>
   <w:abstractNum w:abstractNumId="6">
+    <w:nsid w:val="2B3674DD"/>
+    <w:multiLevelType w:val="hybridMultilevel"/>
+    <w:tmpl w:val="0D1EAAA2"/>
+    <w:lvl w:ilvl="0" w:tplc="04070001">
+      <w:start w:val="1"/>
+      <w:numFmt w:val="bullet"/>
+      <w:lvlText w:val=""/>
+      <w:lvlJc w:val="left"/>
+      <w:pPr>
+        <w:ind w:left="720" w:hanging="360"/>
+      </w:pPr>
+      <w:rPr>
+        <w:rFonts w:ascii="Symbol" w:hAnsi="Symbol" w:hint="default"/>
+      </w:rPr>
+    </w:lvl>
+    <w:lvl w:ilvl="1" w:tplc="04070003">
+      <w:start w:val="1"/>
+      <w:numFmt w:val="bullet"/>
+      <w:lvlText w:val="o"/>
+      <w:lvlJc w:val="left"/>
+      <w:pPr>
+        <w:ind w:left="1440" w:hanging="360"/>
+      </w:pPr>
+      <w:rPr>
+        <w:rFonts w:ascii="Courier New" w:hAnsi="Courier New" w:cs="Courier New" w:hint="default"/>
+      </w:rPr>
+    </w:lvl>
+    <w:lvl w:ilvl="2" w:tplc="04070005" w:tentative="1">
+      <w:start w:val="1"/>
+      <w:numFmt w:val="bullet"/>
+      <w:lvlText w:val=""/>
+      <w:lvlJc w:val="left"/>
+      <w:pPr>
+        <w:ind w:left="2160" w:hanging="360"/>
+      </w:pPr>
+      <w:rPr>
+        <w:rFonts w:ascii="Wingdings" w:hAnsi="Wingdings" w:hint="default"/>
+      </w:rPr>
+    </w:lvl>
+    <w:lvl w:ilvl="3" w:tplc="04070001" w:tentative="1">
+      <w:start w:val="1"/>
+      <w:numFmt w:val="bullet"/>
+      <w:lvlText w:val=""/>
+      <w:lvlJc w:val="left"/>
+      <w:pPr>
+        <w:ind w:left="2880" w:hanging="360"/>
+      </w:pPr>
+      <w:rPr>
+        <w:rFonts w:ascii="Symbol" w:hAnsi="Symbol" w:hint="default"/>
+      </w:rPr>
+    </w:lvl>
+    <w:lvl w:ilvl="4" w:tplc="04070003" w:tentative="1">
+      <w:start w:val="1"/>
+      <w:numFmt w:val="bullet"/>
+      <w:lvlText w:val="o"/>
+      <w:lvlJc w:val="left"/>
+      <w:pPr>
+        <w:ind w:left="3600" w:hanging="360"/>
+      </w:pPr>
+      <w:rPr>
+        <w:rFonts w:ascii="Courier New" w:hAnsi="Courier New" w:cs="Courier New" w:hint="default"/>
+      </w:rPr>
+    </w:lvl>
+    <w:lvl w:ilvl="5" w:tplc="04070005" w:tentative="1">
+      <w:start w:val="1"/>
+      <w:numFmt w:val="bullet"/>
+      <w:lvlText w:val=""/>
+      <w:lvlJc w:val="left"/>
+      <w:pPr>
+        <w:ind w:left="4320" w:hanging="360"/>
+      </w:pPr>
+      <w:rPr>
+        <w:rFonts w:ascii="Wingdings" w:hAnsi="Wingdings" w:hint="default"/>
+      </w:rPr>
+    </w:lvl>
+    <w:lvl w:ilvl="6" w:tplc="04070001" w:tentative="1">
+      <w:start w:val="1"/>
+      <w:numFmt w:val="bullet"/>
+      <w:lvlText w:val=""/>
+      <w:lvlJc w:val="left"/>
+      <w:pPr>
+        <w:ind w:left="5040" w:hanging="360"/>
+      </w:pPr>
+      <w:rPr>
+        <w:rFonts w:ascii="Symbol" w:hAnsi="Symbol" w:hint="default"/>
+      </w:rPr>
+    </w:lvl>
+    <w:lvl w:ilvl="7" w:tplc="04070003" w:tentative="1">
+      <w:start w:val="1"/>
+      <w:numFmt w:val="bullet"/>
+      <w:lvlText w:val="o"/>
+      <w:lvlJc w:val="left"/>
+      <w:pPr>
+        <w:ind w:left="5760" w:hanging="360"/>
+      </w:pPr>
+      <w:rPr>
+        <w:rFonts w:ascii="Courier New" w:hAnsi="Courier New" w:cs="Courier New" w:hint="default"/>
+      </w:rPr>
+    </w:lvl>
+    <w:lvl w:ilvl="8" w:tplc="04070005" w:tentative="1">
+      <w:start w:val="1"/>
+      <w:numFmt w:val="bullet"/>
+      <w:lvlText w:val=""/>
+      <w:lvlJc w:val="left"/>
+      <w:pPr>
+        <w:ind w:left="6480" w:hanging="360"/>
+      </w:pPr>
+      <w:rPr>
+        <w:rFonts w:ascii="Wingdings" w:hAnsi="Wingdings" w:hint="default"/>
+      </w:rPr>
+    </w:lvl>
+  </w:abstractNum>
+  <w:abstractNum w:abstractNumId="7">
     <w:nsid w:val="2B8959CC"/>
     <w:multiLevelType w:val="hybridMultilevel"/>
     <w:tmpl w:val="3FBA4E60"/>
@@ -1804,7 +2784,7 @@
       </w:rPr>
     </w:lvl>
   </w:abstractNum>
-  <w:abstractNum w:abstractNumId="7">
+  <w:abstractNum w:abstractNumId="8">
     <w:nsid w:val="35233ECB"/>
     <w:multiLevelType w:val="hybridMultilevel"/>
     <w:tmpl w:val="6B143E90"/>
@@ -1917,7 +2897,7 @@
       </w:rPr>
     </w:lvl>
   </w:abstractNum>
-  <w:abstractNum w:abstractNumId="8">
+  <w:abstractNum w:abstractNumId="9">
     <w:nsid w:val="3C4E3190"/>
     <w:multiLevelType w:val="multilevel"/>
     <w:tmpl w:val="383489A6"/>
@@ -2038,7 +3018,7 @@
       </w:rPr>
     </w:lvl>
   </w:abstractNum>
-  <w:abstractNum w:abstractNumId="9">
+  <w:abstractNum w:abstractNumId="10">
     <w:nsid w:val="59EA3911"/>
     <w:multiLevelType w:val="hybridMultilevel"/>
     <w:tmpl w:val="0BA648D6"/>
@@ -2151,7 +3131,7 @@
       </w:rPr>
     </w:lvl>
   </w:abstractNum>
-  <w:abstractNum w:abstractNumId="10">
+  <w:abstractNum w:abstractNumId="11">
     <w:nsid w:val="685D7555"/>
     <w:multiLevelType w:val="hybridMultilevel"/>
     <w:tmpl w:val="2F1837CE"/>
@@ -2264,7 +3244,7 @@
       </w:rPr>
     </w:lvl>
   </w:abstractNum>
-  <w:abstractNum w:abstractNumId="11">
+  <w:abstractNum w:abstractNumId="12">
     <w:nsid w:val="688E6F38"/>
     <w:multiLevelType w:val="hybridMultilevel"/>
     <w:tmpl w:val="5EF43710"/>
@@ -2353,7 +3333,7 @@
       </w:pPr>
     </w:lvl>
   </w:abstractNum>
-  <w:abstractNum w:abstractNumId="12">
+  <w:abstractNum w:abstractNumId="13">
     <w:nsid w:val="6F6661D4"/>
     <w:multiLevelType w:val="hybridMultilevel"/>
     <w:tmpl w:val="95F2DB38"/>
@@ -2466,7 +3446,7 @@
       </w:rPr>
     </w:lvl>
   </w:abstractNum>
-  <w:abstractNum w:abstractNumId="13">
+  <w:abstractNum w:abstractNumId="14">
     <w:nsid w:val="7DE175C8"/>
     <w:multiLevelType w:val="hybridMultilevel"/>
     <w:tmpl w:val="7194D972"/>
@@ -2580,22 +3560,22 @@
     </w:lvl>
   </w:abstractNum>
   <w:num w:numId="1">
-    <w:abstractNumId w:val="11"/>
+    <w:abstractNumId w:val="12"/>
   </w:num>
   <w:num w:numId="2">
-    <w:abstractNumId w:val="8"/>
+    <w:abstractNumId w:val="9"/>
   </w:num>
   <w:num w:numId="3">
-    <w:abstractNumId w:val="6"/>
+    <w:abstractNumId w:val="7"/>
   </w:num>
   <w:num w:numId="4">
-    <w:abstractNumId w:val="10"/>
+    <w:abstractNumId w:val="11"/>
   </w:num>
   <w:num w:numId="5">
     <w:abstractNumId w:val="5"/>
   </w:num>
   <w:num w:numId="6">
-    <w:abstractNumId w:val="9"/>
+    <w:abstractNumId w:val="10"/>
   </w:num>
   <w:num w:numId="7">
     <w:abstractNumId w:val="1"/>
@@ -2607,19 +3587,22 @@
     <w:abstractNumId w:val="2"/>
   </w:num>
   <w:num w:numId="10">
-    <w:abstractNumId w:val="12"/>
+    <w:abstractNumId w:val="13"/>
   </w:num>
   <w:num w:numId="11">
-    <w:abstractNumId w:val="13"/>
+    <w:abstractNumId w:val="14"/>
   </w:num>
   <w:num w:numId="12">
-    <w:abstractNumId w:val="7"/>
+    <w:abstractNumId w:val="8"/>
   </w:num>
   <w:num w:numId="13">
     <w:abstractNumId w:val="4"/>
   </w:num>
   <w:num w:numId="14">
     <w:abstractNumId w:val="0"/>
+  </w:num>
+  <w:num w:numId="15">
+    <w:abstractNumId w:val="6"/>
   </w:num>
 </w:numbering>
 </file>
@@ -3051,6 +4034,19 @@
       <w:szCs w:val="16"/>
     </w:rPr>
   </w:style>
+  <w:style w:type="paragraph" w:styleId="Verzeichnis2">
+    <w:name w:val="toc 2"/>
+    <w:basedOn w:val="Standard"/>
+    <w:next w:val="Standard"/>
+    <w:autoRedefine/>
+    <w:uiPriority w:val="39"/>
+    <w:unhideWhenUsed/>
+    <w:rsid w:val="00BE4039"/>
+    <w:pPr>
+      <w:spacing w:after="100"/>
+      <w:ind w:left="240"/>
+    </w:pPr>
+  </w:style>
 </w:styles>
 </file>
 
@@ -3481,6 +4477,19 @@
       <w:szCs w:val="16"/>
     </w:rPr>
   </w:style>
+  <w:style w:type="paragraph" w:styleId="Verzeichnis2">
+    <w:name w:val="toc 2"/>
+    <w:basedOn w:val="Standard"/>
+    <w:next w:val="Standard"/>
+    <w:autoRedefine/>
+    <w:uiPriority w:val="39"/>
+    <w:unhideWhenUsed/>
+    <w:rsid w:val="00BE4039"/>
+    <w:pPr>
+      <w:spacing w:after="100"/>
+      <w:ind w:left="240"/>
+    </w:pPr>
+  </w:style>
 </w:styles>
 </file>
 
@@ -3774,7 +4783,7 @@
 </file>
 
 <file path=customXml/itemProps1.xml><?xml version="1.0" encoding="utf-8"?>
-<ds:datastoreItem xmlns:ds="http://schemas.openxmlformats.org/officeDocument/2006/customXml" ds:itemID="{0BB01886-93B7-426C-8198-B171657BC66B}">
+<ds:datastoreItem xmlns:ds="http://schemas.openxmlformats.org/officeDocument/2006/customXml" ds:itemID="{8619BC75-E610-4678-B480-11E7228E9903}">
   <ds:schemaRefs>
     <ds:schemaRef ds:uri="http://schemas.openxmlformats.org/officeDocument/2006/bibliography"/>
   </ds:schemaRefs>

</xml_diff>